<commit_message>
SectionsCollection build after body loading
</commit_message>
<xml_diff>
--- a/DocxDocument.ReadWrite.Test/SampleDocs/Sections.docx
+++ b/DocxDocument.ReadWrite.Test/SampleDocs/Sections.docx
@@ -15,6 +15,19 @@
     </w:p>
     <w:p>
       <w:pPr>
+        <w:pStyle w:val="Standardowyakapit"/>
+      </w:pPr>
+      <w:r>
+        <w:t>Second line of first section.</w:t>
+      </w:r>
+    </w:p>
+    <w:p>
+      <w:pPr>
+        <w:pStyle w:val="Standardowyakapit"/>
+      </w:pPr>
+    </w:p>
+    <w:p>
+      <w:pPr>
         <w:sectPr>
           <w:pgSz w:w="11906" w:h="16838"/>
           <w:pgMar w:top="1417" w:right="1417" w:bottom="1417" w:left="1417" w:header="708" w:footer="708" w:gutter="0"/>
@@ -26,6 +39,12 @@
     <w:p>
       <w:pPr>
         <w:pStyle w:val="Standardowyakapit"/>
+        <w:sectPr>
+          <w:pgSz w:w="16838" w:h="11906" w:orient="landscape"/>
+          <w:pgMar w:top="1417" w:right="1417" w:bottom="1417" w:left="1417" w:header="708" w:footer="708" w:gutter="0"/>
+          <w:cols w:space="708"/>
+          <w:docGrid w:linePitch="360"/>
+        </w:sectPr>
       </w:pPr>
       <w:r>
         <w:lastRenderedPageBreak/>
@@ -35,7 +54,16 @@
         <w:t xml:space="preserve"> section on next page.</w:t>
       </w:r>
     </w:p>
+    <w:p>
+      <w:pPr>
+        <w:pStyle w:val="Standardowyakapit"/>
+      </w:pPr>
+      <w:r>
+        <w:t>Last section on the same page.</w:t>
+      </w:r>
+    </w:p>
     <w:sectPr>
+      <w:type w:val="continuous"/>
       <w:pgSz w:w="16838" w:h="11906" w:orient="landscape"/>
       <w:pgMar w:top="1417" w:right="1417" w:bottom="1417" w:left="1417" w:header="708" w:footer="708" w:gutter="0"/>
       <w:cols w:space="708"/>

</xml_diff>